<commit_message>
more changes to exceptions and comments
</commit_message>
<xml_diff>
--- a/Instructions.docx
+++ b/Instructions.docx
@@ -141,25 +141,80 @@
           <w:sz w:val="28"/>
           <w:szCs w:val="28"/>
         </w:rPr>
-        <w:t xml:space="preserve">Make sure you are in the “home” directory (Articles) and modify the file </w:t>
-      </w:r>
-      <w:proofErr w:type="spellStart"/>
-      <w:r>
-        <w:rPr>
-          <w:rFonts w:ascii="Arial" w:hAnsi="Arial" w:cs="Arial"/>
-          <w:sz w:val="28"/>
-          <w:szCs w:val="28"/>
-        </w:rPr>
-        <w:t>mix.exs</w:t>
-      </w:r>
-      <w:proofErr w:type="spellEnd"/>
-      <w:r>
-        <w:rPr>
-          <w:rFonts w:ascii="Arial" w:hAnsi="Arial" w:cs="Arial"/>
-          <w:sz w:val="28"/>
-          <w:szCs w:val="28"/>
-        </w:rPr>
-        <w:t xml:space="preserve"> by adding two dependencies</w:t>
+        <w:t>Make sure you are in the “home” directory (Articles) and modify the file mix.exs by adding two dependencies</w:t>
+      </w:r>
+      <w:r>
+        <w:rPr>
+          <w:rFonts w:ascii="Arial" w:hAnsi="Arial" w:cs="Arial"/>
+          <w:sz w:val="28"/>
+          <w:szCs w:val="28"/>
+        </w:rPr>
+        <w:t xml:space="preserve"> under “defp deps do”</w:t>
+      </w:r>
+      <w:r>
+        <w:rPr>
+          <w:rFonts w:ascii="Arial" w:hAnsi="Arial" w:cs="Arial"/>
+          <w:sz w:val="28"/>
+          <w:szCs w:val="28"/>
+        </w:rPr>
+        <w:t>:</w:t>
+      </w:r>
+    </w:p>
+    <w:p>
+      <w:pPr>
+        <w:pStyle w:val="ListParagraph"/>
+        <w:ind w:left="90"/>
+        <w:rPr>
+          <w:rFonts w:ascii="Arial" w:hAnsi="Arial" w:cs="Arial"/>
+          <w:sz w:val="28"/>
+          <w:szCs w:val="28"/>
+        </w:rPr>
+      </w:pPr>
+      <w:r>
+        <w:rPr>
+          <w:rFonts w:ascii="Arial" w:hAnsi="Arial" w:cs="Arial"/>
+          <w:sz w:val="28"/>
+          <w:szCs w:val="28"/>
+        </w:rPr>
+        <w:t>{:httpoison, "~&gt; 1.4"},</w:t>
+      </w:r>
+    </w:p>
+    <w:p>
+      <w:pPr>
+        <w:rPr>
+          <w:rFonts w:ascii="Arial" w:hAnsi="Arial" w:cs="Arial"/>
+          <w:sz w:val="28"/>
+          <w:szCs w:val="28"/>
+        </w:rPr>
+      </w:pPr>
+      <w:r>
+        <w:rPr>
+          <w:rFonts w:ascii="Arial" w:hAnsi="Arial" w:cs="Arial"/>
+          <w:sz w:val="28"/>
+          <w:szCs w:val="28"/>
+        </w:rPr>
+        <w:t xml:space="preserve"> {:poison, "~&gt; 3.1"}</w:t>
+      </w:r>
+      <w:bookmarkStart w:id="0" w:name="_GoBack"/>
+      <w:bookmarkEnd w:id="0"/>
+    </w:p>
+    <w:p>
+      <w:pPr>
+        <w:pStyle w:val="ListParagraph"/>
+        <w:ind w:left="90"/>
+        <w:rPr>
+          <w:rFonts w:ascii="Arial" w:hAnsi="Arial" w:cs="Arial"/>
+          <w:sz w:val="28"/>
+          <w:szCs w:val="28"/>
+        </w:rPr>
+      </w:pPr>
+      <w:r>
+        <w:rPr>
+          <w:rFonts w:ascii="Arial" w:hAnsi="Arial" w:cs="Arial"/>
+          <w:sz w:val="28"/>
+          <w:szCs w:val="28"/>
+        </w:rPr>
+        <w:t>Make sure they are inside the array.</w:t>
       </w:r>
     </w:p>
     <w:p>
@@ -182,18 +237,16 @@
           <w:sz w:val="28"/>
           <w:szCs w:val="28"/>
         </w:rPr>
-        <w:t xml:space="preserve">Run </w:t>
-      </w:r>
-      <w:proofErr w:type="spellStart"/>
-      <w:r>
-        <w:rPr>
-          <w:rFonts w:ascii="Arial" w:hAnsi="Arial" w:cs="Arial"/>
-          <w:sz w:val="28"/>
-          <w:szCs w:val="28"/>
-        </w:rPr>
-        <w:t>mix.deps.get</w:t>
-      </w:r>
-      <w:proofErr w:type="spellEnd"/>
+        <w:t>Now open the command line and r</w:t>
+      </w:r>
+      <w:r>
+        <w:rPr>
+          <w:rFonts w:ascii="Arial" w:hAnsi="Arial" w:cs="Arial"/>
+          <w:sz w:val="28"/>
+          <w:szCs w:val="28"/>
+        </w:rPr>
+        <w:t>un mix.deps.get</w:t>
+      </w:r>
     </w:p>
     <w:p>
       <w:pPr>
@@ -215,7 +268,15 @@
           <w:sz w:val="28"/>
           <w:szCs w:val="28"/>
         </w:rPr>
-        <w:t>Mix compile</w:t>
+        <w:t>Then run i</w:t>
+      </w:r>
+      <w:r>
+        <w:rPr>
+          <w:rFonts w:ascii="Arial" w:hAnsi="Arial" w:cs="Arial"/>
+          <w:sz w:val="28"/>
+          <w:szCs w:val="28"/>
+        </w:rPr>
+        <w:t>ex -S mix</w:t>
       </w:r>
     </w:p>
     <w:p>
@@ -232,23 +293,13 @@
           <w:szCs w:val="28"/>
         </w:rPr>
       </w:pPr>
-      <w:proofErr w:type="spellStart"/>
-      <w:r>
-        <w:rPr>
-          <w:rFonts w:ascii="Arial" w:hAnsi="Arial" w:cs="Arial"/>
-          <w:sz w:val="28"/>
-          <w:szCs w:val="28"/>
-        </w:rPr>
-        <w:t>Iex</w:t>
-      </w:r>
-      <w:proofErr w:type="spellEnd"/>
-      <w:r>
-        <w:rPr>
-          <w:rFonts w:ascii="Arial" w:hAnsi="Arial" w:cs="Arial"/>
-          <w:sz w:val="28"/>
-          <w:szCs w:val="28"/>
-        </w:rPr>
-        <w:t xml:space="preserve"> -S mix</w:t>
+      <w:r>
+        <w:rPr>
+          <w:rFonts w:ascii="Arial" w:hAnsi="Arial" w:cs="Arial"/>
+          <w:sz w:val="28"/>
+          <w:szCs w:val="28"/>
+        </w:rPr>
+        <w:t>Once in the interactive screen, run recompile()</w:t>
       </w:r>
     </w:p>
     <w:p>
@@ -265,6 +316,22 @@
           <w:szCs w:val="28"/>
         </w:rPr>
       </w:pPr>
+      <w:r>
+        <w:rPr>
+          <w:rFonts w:ascii="Arial" w:hAnsi="Arial" w:cs="Arial"/>
+          <w:sz w:val="28"/>
+          <w:szCs w:val="28"/>
+        </w:rPr>
+        <w:t>Then</w:t>
+      </w:r>
+      <w:r>
+        <w:rPr>
+          <w:rFonts w:ascii="Arial" w:hAnsi="Arial" w:cs="Arial"/>
+          <w:sz w:val="28"/>
+          <w:szCs w:val="28"/>
+        </w:rPr>
+        <w:t xml:space="preserve"> run </w:t>
+      </w:r>
       <w:proofErr w:type="spellStart"/>
       <w:r>
         <w:rPr>
@@ -322,10 +389,65 @@
           <w:sz w:val="28"/>
           <w:szCs w:val="28"/>
         </w:rPr>
-        <w:t xml:space="preserve">After the display </w:t>
-      </w:r>
-      <w:bookmarkStart w:id="0" w:name="_GoBack"/>
-      <w:bookmarkEnd w:id="0"/>
+        <w:t>After the display</w:t>
+      </w:r>
+      <w:r>
+        <w:rPr>
+          <w:rFonts w:ascii="Arial" w:hAnsi="Arial" w:cs="Arial"/>
+          <w:sz w:val="28"/>
+          <w:szCs w:val="28"/>
+        </w:rPr>
+        <w:t>ing of all articles, you have the option to search by keyword, so enter a keyword of the articles showed or that you remember, and press enter.</w:t>
+      </w:r>
+    </w:p>
+    <w:p>
+      <w:pPr>
+        <w:pStyle w:val="ListParagraph"/>
+        <w:numPr>
+          <w:ilvl w:val="0"/>
+          <w:numId w:val="2"/>
+        </w:numPr>
+        <w:ind w:left="90"/>
+        <w:rPr>
+          <w:rFonts w:ascii="Arial" w:hAnsi="Arial" w:cs="Arial"/>
+          <w:sz w:val="28"/>
+          <w:szCs w:val="28"/>
+        </w:rPr>
+      </w:pPr>
+      <w:r>
+        <w:rPr>
+          <w:rFonts w:ascii="Arial" w:hAnsi="Arial" w:cs="Arial"/>
+          <w:sz w:val="28"/>
+          <w:szCs w:val="28"/>
+        </w:rPr>
+        <w:t xml:space="preserve"> For last displaying a specific article doing by running </w:t>
+      </w:r>
+      <w:proofErr w:type="spellStart"/>
+      <w:r>
+        <w:rPr>
+          <w:rFonts w:ascii="Arial" w:hAnsi="Arial" w:cs="Arial"/>
+          <w:sz w:val="28"/>
+          <w:szCs w:val="28"/>
+        </w:rPr>
+        <w:t>Articles.single_article</w:t>
+      </w:r>
+      <w:proofErr w:type="spellEnd"/>
+      <w:r>
+        <w:rPr>
+          <w:rFonts w:ascii="Arial" w:hAnsi="Arial" w:cs="Arial"/>
+          <w:sz w:val="28"/>
+          <w:szCs w:val="28"/>
+        </w:rPr>
+        <w:t>(id) where “id” is a number, enter the number of any article that you wish to see in more detail</w:t>
+      </w:r>
+      <w:r>
+        <w:rPr>
+          <w:rFonts w:ascii="Arial" w:hAnsi="Arial" w:cs="Arial"/>
+          <w:sz w:val="28"/>
+          <w:szCs w:val="28"/>
+        </w:rPr>
+        <w:t>.</w:t>
+      </w:r>
     </w:p>
     <w:sectPr>
       <w:pgSz w:w="12240" w:h="15840"/>
@@ -927,6 +1049,7 @@
   <w:style w:type="character" w:default="1" w:styleId="DefaultParagraphFont">
     <w:name w:val="Default Paragraph Font"/>
     <w:uiPriority w:val="1"/>
+    <w:semiHidden/>
     <w:unhideWhenUsed/>
   </w:style>
   <w:style w:type="table" w:default="1" w:styleId="TableNormal">

</xml_diff>